<commit_message>
seleccionando las estiquetas del menu de navegacion
</commit_message>
<xml_diff>
--- a/Seminario/Bitacora.docx
+++ b/Seminario/Bitacora.docx
@@ -1,6 +1,6 @@
 
 <file path=word/document.xml><?xml version="1.0" encoding="utf-8"?>
-<w:document xmlns:wpc="http://schemas.microsoft.com/office/word/2010/wordprocessingCanvas" xmlns:cx="http://schemas.microsoft.com/office/drawing/2014/chartex" xmlns:cx1="http://schemas.microsoft.com/office/drawing/2015/9/8/chartex" xmlns:cx2="http://schemas.microsoft.com/office/drawing/2015/10/21/chartex" xmlns:cx3="http://schemas.microsoft.com/office/drawing/2016/5/9/chartex" xmlns:cx4="http://schemas.microsoft.com/office/drawing/2016/5/10/chartex" xmlns:cx5="http://schemas.microsoft.com/office/drawing/2016/5/11/chartex" xmlns:cx6="http://schemas.microsoft.com/office/drawing/2016/5/12/chartex" xmlns:cx7="http://schemas.microsoft.com/office/drawing/2016/5/13/chartex" xmlns:cx8="http://schemas.microsoft.com/office/drawing/2016/5/14/chartex" xmlns:mc="http://schemas.openxmlformats.org/markup-compatibility/2006" xmlns:aink="http://schemas.microsoft.com/office/drawing/2016/ink" xmlns:am3d="http://schemas.microsoft.com/office/drawing/2017/model3d" xmlns:o="urn:schemas-microsoft-com:office:office" xmlns:r="http://schemas.openxmlformats.org/officeDocument/2006/relationships" xmlns:m="http://schemas.openxmlformats.org/officeDocument/2006/math" xmlns:v="urn:schemas-microsoft-com:vml" xmlns:wp14="http://schemas.microsoft.com/office/word/2010/wordprocessingDrawing" xmlns:wp="http://schemas.openxmlformats.org/drawingml/2006/wordprocessingDrawing" xmlns:w10="urn:schemas-microsoft-com:office:word" xmlns:w="http://schemas.openxmlformats.org/wordprocessingml/2006/main" xmlns:w14="http://schemas.microsoft.com/office/word/2010/wordml" xmlns:w15="http://schemas.microsoft.com/office/word/2012/wordml" xmlns:w16se="http://schemas.microsoft.com/office/word/2015/wordml/symex" xmlns:wpg="http://schemas.microsoft.com/office/word/2010/wordprocessingGroup" xmlns:wpi="http://schemas.microsoft.com/office/word/2010/wordprocessingInk" xmlns:wne="http://schemas.microsoft.com/office/word/2006/wordml" xmlns:wps="http://schemas.microsoft.com/office/word/2010/wordprocessingShape" mc:Ignorable="w14 w15 w16se wp14">
+<w:document xmlns:wpc="http://schemas.microsoft.com/office/word/2010/wordprocessingCanvas" xmlns:cx="http://schemas.microsoft.com/office/drawing/2014/chartex" xmlns:cx1="http://schemas.microsoft.com/office/drawing/2015/9/8/chartex" xmlns:mc="http://schemas.openxmlformats.org/markup-compatibility/2006" xmlns:o="urn:schemas-microsoft-com:office:office" xmlns:r="http://schemas.openxmlformats.org/officeDocument/2006/relationships" xmlns:m="http://schemas.openxmlformats.org/officeDocument/2006/math" xmlns:v="urn:schemas-microsoft-com:vml" xmlns:wp14="http://schemas.microsoft.com/office/word/2010/wordprocessingDrawing" xmlns:wp="http://schemas.openxmlformats.org/drawingml/2006/wordprocessingDrawing" xmlns:w10="urn:schemas-microsoft-com:office:word" xmlns:w="http://schemas.openxmlformats.org/wordprocessingml/2006/main" xmlns:w14="http://schemas.microsoft.com/office/word/2010/wordml" xmlns:w15="http://schemas.microsoft.com/office/word/2012/wordml" xmlns:w16se="http://schemas.microsoft.com/office/word/2015/wordml/symex" xmlns:wpg="http://schemas.microsoft.com/office/word/2010/wordprocessingGroup" xmlns:wpi="http://schemas.microsoft.com/office/word/2010/wordprocessingInk" xmlns:wne="http://schemas.microsoft.com/office/word/2006/wordml" xmlns:wps="http://schemas.microsoft.com/office/word/2010/wordprocessingShape" mc:Ignorable="w14 w15 w16se wp14">
   <w:body>
     <w:p>
       <w:r>
@@ -65,6 +65,7 @@
       <w:r>
         <w:rPr>
           <w:noProof/>
+          <w:lang w:eastAsia="es-ES"/>
         </w:rPr>
         <w:drawing>
           <wp:inline distT="0" distB="0" distL="0" distR="0" wp14:anchorId="3F5AC22B" wp14:editId="4D79BD9F">
@@ -210,6 +211,7 @@
       <w:r>
         <w:rPr>
           <w:noProof/>
+          <w:lang w:eastAsia="es-ES"/>
         </w:rPr>
         <w:lastRenderedPageBreak/>
         <w:drawing>
@@ -265,6 +267,7 @@
       <w:r>
         <w:rPr>
           <w:noProof/>
+          <w:lang w:eastAsia="es-ES"/>
         </w:rPr>
         <w:drawing>
           <wp:inline distT="0" distB="0" distL="0" distR="0" wp14:anchorId="673FCE6E" wp14:editId="5F27659C">
@@ -319,6 +322,7 @@
       <w:r>
         <w:rPr>
           <w:noProof/>
+          <w:lang w:eastAsia="es-ES"/>
         </w:rPr>
         <w:lastRenderedPageBreak/>
         <w:drawing>
@@ -374,6 +378,7 @@
       <w:r>
         <w:rPr>
           <w:noProof/>
+          <w:lang w:eastAsia="es-ES"/>
         </w:rPr>
         <w:drawing>
           <wp:inline distT="0" distB="0" distL="0" distR="0" wp14:anchorId="663D30AD" wp14:editId="2D1C0AC1">
@@ -448,6 +453,7 @@
       <w:r>
         <w:rPr>
           <w:noProof/>
+          <w:lang w:eastAsia="es-ES"/>
         </w:rPr>
         <w:lastRenderedPageBreak/>
         <w:drawing>
@@ -502,6 +508,7 @@
       <w:r>
         <w:rPr>
           <w:noProof/>
+          <w:lang w:eastAsia="es-ES"/>
         </w:rPr>
         <w:drawing>
           <wp:inline distT="0" distB="0" distL="0" distR="0" wp14:anchorId="59A829D6" wp14:editId="4D1527D0">
@@ -556,6 +563,7 @@
       <w:r>
         <w:rPr>
           <w:noProof/>
+          <w:lang w:eastAsia="es-ES"/>
         </w:rPr>
         <w:lastRenderedPageBreak/>
         <w:drawing>
@@ -611,6 +619,7 @@
       <w:r>
         <w:rPr>
           <w:noProof/>
+          <w:lang w:eastAsia="es-ES"/>
         </w:rPr>
         <w:drawing>
           <wp:inline distT="0" distB="0" distL="0" distR="0" wp14:anchorId="4FA8002E" wp14:editId="5280713C">
@@ -665,6 +674,7 @@
       <w:r>
         <w:rPr>
           <w:noProof/>
+          <w:lang w:eastAsia="es-ES"/>
         </w:rPr>
         <w:lastRenderedPageBreak/>
         <w:drawing>
@@ -720,6 +730,7 @@
       <w:r>
         <w:rPr>
           <w:noProof/>
+          <w:lang w:eastAsia="es-ES"/>
         </w:rPr>
         <w:drawing>
           <wp:inline distT="0" distB="0" distL="0" distR="0" wp14:anchorId="55A96D6F" wp14:editId="1A8F8E8C">
@@ -914,7 +925,15 @@
         </w:rPr>
       </w:pPr>
       <w:r>
-        <w:t xml:space="preserve">Problema en memoria a corto plazo impide el uso de captchas o </w:t>
+        <w:t xml:space="preserve">Problema en memoria a corto plazo impide el uso de </w:t>
+      </w:r>
+      <w:proofErr w:type="spellStart"/>
+      <w:r>
+        <w:t>captchas</w:t>
+      </w:r>
+      <w:proofErr w:type="spellEnd"/>
+      <w:r>
+        <w:t xml:space="preserve"> o </w:t>
       </w:r>
       <w:proofErr w:type="spellStart"/>
       <w:r>
@@ -924,49 +943,417 @@
       <w:r>
         <w:t xml:space="preserve"> simples de verificación, a esto ayudaría ubicar siempre la forma de botones o la ubicación para evitar que el usuario tenga que pensar en otras tareas</w:t>
       </w:r>
+    </w:p>
+    <w:p>
+      <w:pPr>
+        <w:rPr>
+          <w:u w:val="single"/>
+        </w:rPr>
+      </w:pPr>
+      <w:r>
+        <w:t>Memoria largo plazo, causa problemas en asociación de iconos conocidos, puede llegar el momento en que se nos olvide uno, y liarla parda</w:t>
+      </w:r>
+    </w:p>
+    <w:p>
+      <w:r>
+        <w:t xml:space="preserve">Problema </w:t>
+      </w:r>
+      <w:proofErr w:type="spellStart"/>
+      <w:r>
+        <w:t>visoespacial</w:t>
+      </w:r>
+      <w:proofErr w:type="spellEnd"/>
+      <w:r>
+        <w:t xml:space="preserve">, a la hora de firmar o verificar un nombre, los usuarios con problemas </w:t>
+      </w:r>
+      <w:proofErr w:type="spellStart"/>
+      <w:r>
+        <w:t>visoespaciales</w:t>
+      </w:r>
+      <w:proofErr w:type="spellEnd"/>
+      <w:r>
+        <w:t xml:space="preserve"> tendrán dificultad al escribirlo y puede haber problemas en el reconocimiento de una </w:t>
+      </w:r>
+      <w:r>
+        <w:t>aplicación</w:t>
+      </w:r>
+    </w:p>
+    <w:p>
+      <w:pPr>
+        <w:rPr>
+          <w:b/>
+        </w:rPr>
+      </w:pPr>
+    </w:p>
+    <w:p>
+      <w:pPr>
+        <w:rPr>
+          <w:b/>
+          <w:u w:val="single"/>
+        </w:rPr>
+      </w:pPr>
+      <w:r>
+        <w:rPr>
+          <w:b/>
+        </w:rPr>
+        <w:t>3/11/2017</w:t>
+      </w:r>
+    </w:p>
+    <w:p>
+      <w:r>
+        <w:t>9:00</w:t>
+      </w:r>
+      <w:r>
+        <w:t>-11:00</w:t>
+      </w:r>
+      <w:r>
+        <w:t xml:space="preserve"> Comienza el seminario sobre usabilidad web. Al principio se ofrecen ejemplos de la vida cotidiana para entender el concepto de usabilidad y </w:t>
+      </w:r>
+      <w:proofErr w:type="spellStart"/>
+      <w:r>
+        <w:t>asi</w:t>
+      </w:r>
+      <w:proofErr w:type="spellEnd"/>
+      <w:r>
+        <w:t xml:space="preserve"> poder entender bien que es un sistema usable, que podemos definir como un sistema que es fácil de entender y fácil de utilizar.</w:t>
+      </w:r>
+    </w:p>
+    <w:p>
+      <w:r>
+        <w:t xml:space="preserve">Si se trabaja con interfaces es recomendable el uso de metáforas de la vida real (mapas, carritos de la compra, calculadoras, disquete que indica botón de </w:t>
+      </w:r>
+      <w:proofErr w:type="spellStart"/>
+      <w:proofErr w:type="gramStart"/>
+      <w:r>
+        <w:t>guardar,etc</w:t>
+      </w:r>
+      <w:proofErr w:type="spellEnd"/>
+      <w:proofErr w:type="gramEnd"/>
+      <w:r>
+        <w:t>).</w:t>
+      </w:r>
+    </w:p>
+    <w:p>
+      <w:r>
+        <w:t xml:space="preserve">Posteriormente se definen normas básicas sobre la usabilidad, y posiblemente la </w:t>
+      </w:r>
+      <w:proofErr w:type="spellStart"/>
+      <w:r>
+        <w:t>mas</w:t>
+      </w:r>
+      <w:proofErr w:type="spellEnd"/>
+      <w:r>
+        <w:t xml:space="preserve"> i</w:t>
+      </w:r>
+      <w:r>
+        <w:t>mportante</w:t>
+      </w:r>
+      <w:r>
+        <w:t xml:space="preserve"> de todas que es el “no me hagas pensar”. Refleja la simplicidad de la parte de </w:t>
+      </w:r>
+      <w:proofErr w:type="spellStart"/>
+      <w:r>
+        <w:t>interaccion</w:t>
+      </w:r>
+      <w:proofErr w:type="spellEnd"/>
+      <w:r>
+        <w:t xml:space="preserve"> de usuario, como usar formatos conocidos en botones de aceptar, posicionar botones del mismo tipo siempre en el mismo sitio </w:t>
+      </w:r>
+      <w:r>
+        <w:t>para que le sean conocidos al usuario.</w:t>
+      </w:r>
+      <w:r>
+        <w:t xml:space="preserve"> </w:t>
+      </w:r>
+    </w:p>
+    <w:p>
+      <w:r>
+        <w:t xml:space="preserve"> Un aspecto importante de la web es que sus páginas no se leen, se hojean. Debe estar claro que partes son relevantes y mantener una </w:t>
+      </w:r>
+      <w:proofErr w:type="spellStart"/>
+      <w:r>
+        <w:t>gerarquia</w:t>
+      </w:r>
+      <w:proofErr w:type="spellEnd"/>
+      <w:r>
+        <w:t xml:space="preserve"> bien definida (títulos, encabezados, listas, </w:t>
+      </w:r>
+      <w:proofErr w:type="spellStart"/>
+      <w:r>
+        <w:t>etc</w:t>
+      </w:r>
+      <w:proofErr w:type="spellEnd"/>
+      <w:r>
+        <w:t xml:space="preserve">), así facilitaremos a los usuarios la información que buscan y con ello obtendremos </w:t>
+      </w:r>
+      <w:proofErr w:type="spellStart"/>
+      <w:r>
+        <w:t>mas</w:t>
+      </w:r>
+      <w:proofErr w:type="spellEnd"/>
+      <w:r>
+        <w:t xml:space="preserve"> visitas, y lo que es mejor, los usuarios que ya la visitaron volverán a hacerlo. Esto también tiene que ver con la inclusión de anuncios en la página, esto nos aporta </w:t>
+      </w:r>
+      <w:proofErr w:type="gramStart"/>
+      <w:r>
+        <w:t>beneficios</w:t>
+      </w:r>
+      <w:proofErr w:type="gramEnd"/>
+      <w:r>
+        <w:t xml:space="preserve"> pero no puede hacerlo a costa de la usabilidad</w:t>
+      </w:r>
+      <w:r>
+        <w:t>, por lo que debemos de encontrar un equilibrio entre mostrar la información más relevante a golpe de vista y el hecho de incluir anuncios visibles</w:t>
+      </w:r>
+      <w:r>
+        <w:t xml:space="preserve">. </w:t>
+      </w:r>
+    </w:p>
+    <w:p>
+      <w:proofErr w:type="spellStart"/>
+      <w:r>
+        <w:t>Tambien</w:t>
+      </w:r>
+      <w:proofErr w:type="spellEnd"/>
+      <w:r>
+        <w:t xml:space="preserve"> se trataron aspectos de navegación y de familiaridad del usuario con la web. </w:t>
+      </w:r>
+      <w:proofErr w:type="spellStart"/>
+      <w:r>
+        <w:t>Utilizacion</w:t>
+      </w:r>
+      <w:proofErr w:type="spellEnd"/>
+      <w:r>
+        <w:t xml:space="preserve"> de iconos, </w:t>
+      </w:r>
+      <w:proofErr w:type="spellStart"/>
+      <w:r>
+        <w:t>menus</w:t>
+      </w:r>
+      <w:proofErr w:type="spellEnd"/>
+      <w:r>
+        <w:t xml:space="preserve"> de </w:t>
+      </w:r>
+      <w:proofErr w:type="spellStart"/>
+      <w:r>
+        <w:t>na</w:t>
+      </w:r>
+      <w:r>
+        <w:t>vegacion</w:t>
+      </w:r>
+      <w:proofErr w:type="spellEnd"/>
+      <w:r>
+        <w:t xml:space="preserve">, </w:t>
+      </w:r>
+      <w:proofErr w:type="spellStart"/>
+      <w:r>
+        <w:t>redireccionamiento</w:t>
+      </w:r>
+      <w:proofErr w:type="spellEnd"/>
+      <w:r>
+        <w:t xml:space="preserve"> a la</w:t>
+      </w:r>
+      <w:r>
+        <w:t xml:space="preserve"> p</w:t>
+      </w:r>
+      <w:r>
+        <w:t>á</w:t>
+      </w:r>
+      <w:r>
+        <w:t>gina principal en el logo del producto etc. Con respecto a la navegación toda buena p</w:t>
+      </w:r>
+      <w:r>
+        <w:t>á</w:t>
+      </w:r>
+      <w:r>
+        <w:t>gina debe incluir un botón de búsqueda sobre ella</w:t>
+      </w:r>
+      <w:r>
+        <w:t xml:space="preserve"> además del propio nombre de la página bien especificado y en </w:t>
+      </w:r>
+      <w:proofErr w:type="spellStart"/>
+      <w:r>
+        <w:t>que</w:t>
+      </w:r>
+      <w:proofErr w:type="spellEnd"/>
+      <w:r>
+        <w:t xml:space="preserve"> nivel de la </w:t>
+      </w:r>
+      <w:proofErr w:type="spellStart"/>
+      <w:r>
+        <w:t>gerarquia</w:t>
+      </w:r>
+      <w:proofErr w:type="spellEnd"/>
+      <w:r>
+        <w:t xml:space="preserve"> de páginas se está. La propia página principal tendrá que ser lo </w:t>
+      </w:r>
+      <w:proofErr w:type="spellStart"/>
+      <w:r>
+        <w:t>mas</w:t>
+      </w:r>
+      <w:proofErr w:type="spellEnd"/>
+      <w:r>
+        <w:t xml:space="preserve"> sencilla posible especificando el contenido, la navegación y la búsqueda de lo que desee el usuario (incluir slogans, menú, barra de </w:t>
+      </w:r>
+      <w:proofErr w:type="gramStart"/>
+      <w:r>
+        <w:t>búsqueda ,</w:t>
+      </w:r>
+      <w:proofErr w:type="gramEnd"/>
+      <w:r>
+        <w:t xml:space="preserve"> </w:t>
+      </w:r>
+      <w:proofErr w:type="spellStart"/>
+      <w:r>
+        <w:t>etc</w:t>
+      </w:r>
+      <w:proofErr w:type="spellEnd"/>
+      <w:r>
+        <w:t>).</w:t>
+      </w:r>
+    </w:p>
+    <w:p>
+      <w:pPr>
+        <w:rPr>
+          <w:u w:val="single"/>
+        </w:rPr>
+      </w:pPr>
+      <w:r>
+        <w:t xml:space="preserve">Finalmente se definen </w:t>
+      </w:r>
+      <w:proofErr w:type="gramStart"/>
+      <w:r>
+        <w:t>alguna pruebas</w:t>
+      </w:r>
+      <w:proofErr w:type="gramEnd"/>
+      <w:r>
+        <w:t xml:space="preserve"> de usabilidad, que consisten en la entrevista de usuarios y el test de la web en tiempo real. Estas pruebas deberían de hacerse siempre ya sea en mayor p menor </w:t>
+      </w:r>
+      <w:proofErr w:type="spellStart"/>
+      <w:r>
+        <w:t>exaustiviadad</w:t>
+      </w:r>
+      <w:proofErr w:type="spellEnd"/>
+      <w:r>
+        <w:t>. Ya que como desarrolladores no vemos potenciales problemas que puedan tener otras personas a la hora de usar nuestra web.</w:t>
+      </w:r>
+    </w:p>
+    <w:p/>
+    <w:p>
+      <w:r>
+        <w:lastRenderedPageBreak/>
+        <w:t xml:space="preserve">11:00 Al finalizar el seminario se proponen 3 actividades optativas a realizar sobre accesibilidad. Resumir un libro sobre </w:t>
+      </w:r>
+      <w:proofErr w:type="spellStart"/>
+      <w:r>
+        <w:t>acessibilidad</w:t>
+      </w:r>
+      <w:proofErr w:type="spellEnd"/>
+      <w:r>
+        <w:t xml:space="preserve">, realizar una </w:t>
+      </w:r>
+      <w:proofErr w:type="spellStart"/>
+      <w:r>
+        <w:t>encuensta</w:t>
+      </w:r>
+      <w:proofErr w:type="spellEnd"/>
+      <w:r>
+        <w:t xml:space="preserve"> a 12 usuarios en </w:t>
+      </w:r>
+      <w:proofErr w:type="spellStart"/>
+      <w:r>
+        <w:t>tadas</w:t>
+      </w:r>
+      <w:proofErr w:type="spellEnd"/>
+      <w:r>
+        <w:t xml:space="preserve"> de 4 personas o incluir una barra de búsqueda en nuestra </w:t>
+      </w:r>
+      <w:proofErr w:type="spellStart"/>
+      <w:r>
+        <w:t>pagina</w:t>
+      </w:r>
+      <w:proofErr w:type="spellEnd"/>
+      <w:r>
+        <w:t xml:space="preserve"> web. Yo escogí lo </w:t>
+      </w:r>
+      <w:proofErr w:type="spellStart"/>
+      <w:r>
+        <w:t>ultimo</w:t>
+      </w:r>
+      <w:proofErr w:type="spellEnd"/>
+      <w:r>
+        <w:t xml:space="preserve"> ya que me parece lo </w:t>
+      </w:r>
+      <w:proofErr w:type="spellStart"/>
+      <w:r>
+        <w:t>mas</w:t>
+      </w:r>
+      <w:proofErr w:type="spellEnd"/>
+      <w:r>
+        <w:t xml:space="preserve"> interesante al tener que programarlo en </w:t>
+      </w:r>
+      <w:proofErr w:type="spellStart"/>
+      <w:r>
+        <w:t>javascript</w:t>
+      </w:r>
+      <w:proofErr w:type="spellEnd"/>
+      <w:r>
+        <w:t xml:space="preserve">. Pero lo haré </w:t>
+      </w:r>
+      <w:proofErr w:type="spellStart"/>
+      <w:r>
+        <w:t>mas</w:t>
+      </w:r>
+      <w:proofErr w:type="spellEnd"/>
+      <w:r>
+        <w:t xml:space="preserve"> adelante cuando me sienta confiado en el lenguaje, al entregar la practica 7 posiblemente.</w:t>
+      </w:r>
+    </w:p>
+    <w:p/>
+    <w:p>
+      <w:pPr>
+        <w:rPr>
+          <w:b/>
+        </w:rPr>
+      </w:pPr>
+      <w:r>
+        <w:rPr>
+          <w:b/>
+        </w:rPr>
+        <w:t>15</w:t>
+      </w:r>
+      <w:r>
+        <w:rPr>
+          <w:b/>
+        </w:rPr>
+        <w:t>/1</w:t>
+      </w:r>
+      <w:r>
+        <w:rPr>
+          <w:b/>
+        </w:rPr>
+        <w:t>2</w:t>
+      </w:r>
+      <w:r>
+        <w:rPr>
+          <w:b/>
+        </w:rPr>
+        <w:t xml:space="preserve">/2017 </w:t>
+      </w:r>
+    </w:p>
+    <w:p>
+      <w:r>
+        <w:t xml:space="preserve">9:00 </w:t>
+      </w:r>
+    </w:p>
+    <w:p>
+      <w:pPr>
+        <w:rPr>
+          <w:u w:val="single"/>
+        </w:rPr>
+      </w:pPr>
       <w:bookmarkStart w:id="0" w:name="_GoBack"/>
       <w:bookmarkEnd w:id="0"/>
-    </w:p>
-    <w:p>
-      <w:pPr>
-        <w:rPr>
-          <w:u w:val="single"/>
-        </w:rPr>
-      </w:pPr>
-      <w:r>
-        <w:t>Memoria largo plazo, causa problemas en asociación de iconos conocidos, puede llegar el momento en que se nos olvide uno, y liarla parda</w:t>
-      </w:r>
-    </w:p>
-    <w:p>
-      <w:pPr>
-        <w:rPr>
-          <w:u w:val="single"/>
-        </w:rPr>
-      </w:pPr>
-      <w:r>
-        <w:t xml:space="preserve">Problema </w:t>
-      </w:r>
-      <w:proofErr w:type="spellStart"/>
-      <w:r>
-        <w:t>visoespacial</w:t>
-      </w:r>
-      <w:proofErr w:type="spellEnd"/>
-      <w:r>
-        <w:t xml:space="preserve">, a la hora de firmar o verificar un nombre, los usuarios con problemas </w:t>
-      </w:r>
-      <w:proofErr w:type="spellStart"/>
-      <w:r>
-        <w:t>visoespaciales</w:t>
-      </w:r>
-      <w:proofErr w:type="spellEnd"/>
-      <w:r>
-        <w:t xml:space="preserve"> tendrán dificultad al escribirlo y puede haber problemas en el reconocimiento de una </w:t>
-      </w:r>
-      <w:proofErr w:type="spellStart"/>
-      <w:r>
-        <w:t>aplicacion</w:t>
-      </w:r>
-      <w:proofErr w:type="spellEnd"/>
     </w:p>
     <w:sectPr>
       <w:pgSz w:w="11906" w:h="16838"/>
@@ -979,7 +1366,7 @@
 </file>
 
 <file path=word/numbering.xml><?xml version="1.0" encoding="utf-8"?>
-<w:numbering xmlns:wpc="http://schemas.microsoft.com/office/word/2010/wordprocessingCanvas" xmlns:cx="http://schemas.microsoft.com/office/drawing/2014/chartex" xmlns:cx1="http://schemas.microsoft.com/office/drawing/2015/9/8/chartex" xmlns:cx2="http://schemas.microsoft.com/office/drawing/2015/10/21/chartex" xmlns:cx3="http://schemas.microsoft.com/office/drawing/2016/5/9/chartex" xmlns:cx4="http://schemas.microsoft.com/office/drawing/2016/5/10/chartex" xmlns:cx5="http://schemas.microsoft.com/office/drawing/2016/5/11/chartex" xmlns:cx6="http://schemas.microsoft.com/office/drawing/2016/5/12/chartex" xmlns:cx7="http://schemas.microsoft.com/office/drawing/2016/5/13/chartex" xmlns:cx8="http://schemas.microsoft.com/office/drawing/2016/5/14/chartex" xmlns:mc="http://schemas.openxmlformats.org/markup-compatibility/2006" xmlns:aink="http://schemas.microsoft.com/office/drawing/2016/ink" xmlns:am3d="http://schemas.microsoft.com/office/drawing/2017/model3d" xmlns:o="urn:schemas-microsoft-com:office:office" xmlns:r="http://schemas.openxmlformats.org/officeDocument/2006/relationships" xmlns:m="http://schemas.openxmlformats.org/officeDocument/2006/math" xmlns:v="urn:schemas-microsoft-com:vml" xmlns:wp14="http://schemas.microsoft.com/office/word/2010/wordprocessingDrawing" xmlns:wp="http://schemas.openxmlformats.org/drawingml/2006/wordprocessingDrawing" xmlns:w10="urn:schemas-microsoft-com:office:word" xmlns:w="http://schemas.openxmlformats.org/wordprocessingml/2006/main" xmlns:w14="http://schemas.microsoft.com/office/word/2010/wordml" xmlns:w15="http://schemas.microsoft.com/office/word/2012/wordml" xmlns:w16se="http://schemas.microsoft.com/office/word/2015/wordml/symex" xmlns:wpg="http://schemas.microsoft.com/office/word/2010/wordprocessingGroup" xmlns:wpi="http://schemas.microsoft.com/office/word/2010/wordprocessingInk" xmlns:wne="http://schemas.microsoft.com/office/word/2006/wordml" xmlns:wps="http://schemas.microsoft.com/office/word/2010/wordprocessingShape" mc:Ignorable="w14 w15 w16se wp14">
+<w:numbering xmlns:wpc="http://schemas.microsoft.com/office/word/2010/wordprocessingCanvas" xmlns:cx="http://schemas.microsoft.com/office/drawing/2014/chartex" xmlns:cx1="http://schemas.microsoft.com/office/drawing/2015/9/8/chartex" xmlns:mc="http://schemas.openxmlformats.org/markup-compatibility/2006" xmlns:o="urn:schemas-microsoft-com:office:office" xmlns:r="http://schemas.openxmlformats.org/officeDocument/2006/relationships" xmlns:m="http://schemas.openxmlformats.org/officeDocument/2006/math" xmlns:v="urn:schemas-microsoft-com:vml" xmlns:wp14="http://schemas.microsoft.com/office/word/2010/wordprocessingDrawing" xmlns:wp="http://schemas.openxmlformats.org/drawingml/2006/wordprocessingDrawing" xmlns:w10="urn:schemas-microsoft-com:office:word" xmlns:w="http://schemas.openxmlformats.org/wordprocessingml/2006/main" xmlns:w14="http://schemas.microsoft.com/office/word/2010/wordml" xmlns:w15="http://schemas.microsoft.com/office/word/2012/wordml" xmlns:w16se="http://schemas.microsoft.com/office/word/2015/wordml/symex" xmlns:wpg="http://schemas.microsoft.com/office/word/2010/wordprocessingGroup" xmlns:wpi="http://schemas.microsoft.com/office/word/2010/wordprocessingInk" xmlns:wne="http://schemas.microsoft.com/office/word/2006/wordml" xmlns:wps="http://schemas.microsoft.com/office/word/2010/wordprocessingShape" mc:Ignorable="w14 w15 w16se wp14">
   <w:abstractNum w:abstractNumId="0" w15:restartNumberingAfterBreak="0">
     <w:nsid w:val="7B820BAB"/>
     <w:multiLevelType w:val="hybridMultilevel"/>
@@ -1116,7 +1503,7 @@
       </w:pPr>
     </w:pPrDefault>
   </w:docDefaults>
-  <w:latentStyles w:defLockedState="0" w:defUIPriority="99" w:defSemiHidden="0" w:defUnhideWhenUsed="0" w:defQFormat="0" w:count="375">
+  <w:latentStyles w:defLockedState="0" w:defUIPriority="99" w:defSemiHidden="0" w:defUnhideWhenUsed="0" w:defQFormat="0" w:count="371">
     <w:lsdException w:name="Normal" w:uiPriority="0" w:qFormat="1"/>
     <w:lsdException w:name="heading 1" w:uiPriority="9" w:qFormat="1"/>
     <w:lsdException w:name="heading 2" w:semiHidden="1" w:uiPriority="9" w:unhideWhenUsed="1" w:qFormat="1"/>
@@ -1488,10 +1875,6 @@
     <w:lsdException w:name="List Table 5 Dark Accent 6" w:uiPriority="50"/>
     <w:lsdException w:name="List Table 6 Colorful Accent 6" w:uiPriority="51"/>
     <w:lsdException w:name="List Table 7 Colorful Accent 6" w:uiPriority="52"/>
-    <w:lsdException w:name="Mention" w:semiHidden="1" w:unhideWhenUsed="1"/>
-    <w:lsdException w:name="Smart Hyperlink" w:semiHidden="1" w:unhideWhenUsed="1"/>
-    <w:lsdException w:name="Hashtag" w:semiHidden="1" w:unhideWhenUsed="1"/>
-    <w:lsdException w:name="Unresolved Mention" w:semiHidden="1" w:unhideWhenUsed="1"/>
   </w:latentStyles>
   <w:style w:type="paragraph" w:default="1" w:styleId="Normal">
     <w:name w:val="Normal"/>
@@ -1535,7 +1918,7 @@
       <w:u w:val="single"/>
     </w:rPr>
   </w:style>
-  <w:style w:type="character" w:styleId="Mencinsinresolver">
+  <w:style w:type="character" w:customStyle="1" w:styleId="UnresolvedMention">
     <w:name w:val="Unresolved Mention"/>
     <w:basedOn w:val="Fuentedeprrafopredeter"/>
     <w:uiPriority w:val="99"/>

</xml_diff>